<commit_message>
add APP trigger time
</commit_message>
<xml_diff>
--- a/model comparison.docx
+++ b/model comparison.docx
@@ -269,15 +269,7 @@
           <w:sz w:val="21"/>
           <w:szCs w:val="21"/>
         </w:rPr>
-        <w:t xml:space="preserve">Validation -&gt; </w:t>
-      </w:r>
-      <w:r>
-        <w:rPr>
-          <w:color w:val="000000"/>
-          <w:sz w:val="21"/>
-          <w:szCs w:val="21"/>
-        </w:rPr>
-        <w:t>2.2829285726670925</w:t>
+        <w:t>Validation -&gt; 2.2829285726670925</w:t>
       </w:r>
     </w:p>
     <w:p>
@@ -405,8 +397,148 @@
         </w:rPr>
         <w:t xml:space="preserve"> test</w:t>
       </w:r>
+    </w:p>
+    <w:p>
+      <w:pPr>
+        <w:pStyle w:val="HTMLPreformatted"/>
+        <w:shd w:val="clear" w:color="auto" w:fill="FFFFFF"/>
+        <w:wordWrap w:val="0"/>
+        <w:textAlignment w:val="baseline"/>
+        <w:rPr>
+          <w:color w:val="000000"/>
+          <w:sz w:val="21"/>
+          <w:szCs w:val="21"/>
+        </w:rPr>
+      </w:pPr>
+    </w:p>
+    <w:p>
+      <w:pPr>
+        <w:pStyle w:val="HTMLPreformatted"/>
+        <w:shd w:val="clear" w:color="auto" w:fill="FFFFFF"/>
+        <w:wordWrap w:val="0"/>
+        <w:textAlignment w:val="baseline"/>
+        <w:rPr>
+          <w:color w:val="000000"/>
+          <w:sz w:val="21"/>
+          <w:szCs w:val="21"/>
+        </w:rPr>
+      </w:pPr>
+    </w:p>
+    <w:p>
+      <w:pPr>
+        <w:pStyle w:val="HTMLPreformatted"/>
+        <w:shd w:val="clear" w:color="auto" w:fill="FFFFFF"/>
+        <w:wordWrap w:val="0"/>
+        <w:textAlignment w:val="baseline"/>
+        <w:rPr>
+          <w:rFonts w:asciiTheme="minorEastAsia" w:eastAsiaTheme="minorEastAsia" w:hAnsiTheme="minorEastAsia"/>
+          <w:color w:val="000000"/>
+          <w:sz w:val="21"/>
+          <w:szCs w:val="21"/>
+        </w:rPr>
+      </w:pPr>
+      <w:r>
+        <w:rPr>
+          <w:color w:val="000000"/>
+          <w:sz w:val="21"/>
+          <w:szCs w:val="21"/>
+        </w:rPr>
+        <w:t>A</w:t>
+      </w:r>
+      <w:r>
+        <w:rPr>
+          <w:rFonts w:asciiTheme="minorEastAsia" w:eastAsiaTheme="minorEastAsia" w:hAnsiTheme="minorEastAsia" w:hint="eastAsia"/>
+          <w:color w:val="000000"/>
+          <w:sz w:val="21"/>
+          <w:szCs w:val="21"/>
+        </w:rPr>
+        <w:t>dd</w:t>
+      </w:r>
+      <w:r>
+        <w:rPr>
+          <w:rFonts w:asciiTheme="minorEastAsia" w:eastAsiaTheme="minorEastAsia" w:hAnsiTheme="minorEastAsia"/>
+          <w:color w:val="000000"/>
+          <w:sz w:val="21"/>
+          <w:szCs w:val="21"/>
+        </w:rPr>
+        <w:t xml:space="preserve"> Time</w:t>
+      </w:r>
+    </w:p>
+    <w:p>
+      <w:pPr>
+        <w:pStyle w:val="HTMLPreformatted"/>
+        <w:shd w:val="clear" w:color="auto" w:fill="FFFFFF"/>
+        <w:wordWrap w:val="0"/>
+        <w:textAlignment w:val="baseline"/>
+        <w:rPr>
+          <w:color w:val="000000"/>
+          <w:sz w:val="21"/>
+          <w:szCs w:val="21"/>
+        </w:rPr>
+      </w:pPr>
+      <w:r>
+        <w:rPr>
+          <w:color w:val="000000"/>
+          <w:sz w:val="21"/>
+          <w:szCs w:val="21"/>
+        </w:rPr>
+        <w:t xml:space="preserve">log validation -&gt; </w:t>
+      </w:r>
+      <w:r>
+        <w:rPr>
+          <w:color w:val="000000"/>
+          <w:sz w:val="21"/>
+          <w:szCs w:val="21"/>
+        </w:rPr>
+        <w:t>2.2805166549913034</w:t>
+      </w:r>
+    </w:p>
+    <w:p>
+      <w:pPr>
+        <w:pStyle w:val="HTMLPreformatted"/>
+        <w:shd w:val="clear" w:color="auto" w:fill="FFFFFF"/>
+        <w:wordWrap w:val="0"/>
+        <w:textAlignment w:val="baseline"/>
+        <w:rPr>
+          <w:color w:val="000000"/>
+          <w:sz w:val="21"/>
+          <w:szCs w:val="21"/>
+        </w:rPr>
+      </w:pPr>
+      <w:r>
+        <w:rPr>
+          <w:color w:val="000000"/>
+          <w:sz w:val="21"/>
+          <w:szCs w:val="21"/>
+        </w:rPr>
+        <w:t xml:space="preserve">log test -&gt; </w:t>
+      </w:r>
       <w:bookmarkStart w:id="0" w:name="_GoBack"/>
       <w:bookmarkEnd w:id="0"/>
+      <w:r>
+        <w:rPr>
+          <w:color w:val="000000"/>
+          <w:sz w:val="21"/>
+          <w:szCs w:val="21"/>
+        </w:rPr>
+        <w:t>2.27261</w:t>
+      </w:r>
+      <w:r>
+        <w:rPr>
+          <w:color w:val="000000"/>
+          <w:sz w:val="21"/>
+          <w:szCs w:val="21"/>
+        </w:rPr>
+        <w:t xml:space="preserve"> </w:t>
+      </w:r>
+      <w:r>
+        <w:rPr>
+          <w:color w:val="000000"/>
+          <w:sz w:val="21"/>
+          <w:szCs w:val="21"/>
+        </w:rPr>
+        <w:t>2.27065</w:t>
+      </w:r>
     </w:p>
     <w:p/>
     <w:sectPr>

</xml_diff>

<commit_message>
xgb grid search result
</commit_message>
<xml_diff>
--- a/model comparison.docx
+++ b/model comparison.docx
@@ -752,16 +752,16 @@
         <w:tblLook w:val="04A0" w:firstRow="1" w:lastRow="0" w:firstColumn="1" w:lastColumn="0" w:noHBand="0" w:noVBand="1"/>
       </w:tblPr>
       <w:tblGrid>
-        <w:gridCol w:w="2590"/>
-        <w:gridCol w:w="2590"/>
-        <w:gridCol w:w="2590"/>
-        <w:gridCol w:w="2590"/>
-        <w:gridCol w:w="2590"/>
+        <w:gridCol w:w="1255"/>
+        <w:gridCol w:w="6930"/>
+        <w:gridCol w:w="1350"/>
+        <w:gridCol w:w="1620"/>
+        <w:gridCol w:w="1795"/>
       </w:tblGrid>
       <w:tr>
         <w:tc>
           <w:tcPr>
-            <w:tcW w:w="2590" w:type="dxa"/>
+            <w:tcW w:w="1255" w:type="dxa"/>
           </w:tcPr>
           <w:p>
             <w:r>
@@ -778,7 +778,7 @@
         </w:tc>
         <w:tc>
           <w:tcPr>
-            <w:tcW w:w="2590" w:type="dxa"/>
+            <w:tcW w:w="6930" w:type="dxa"/>
           </w:tcPr>
           <w:p>
             <w:r>
@@ -794,7 +794,7 @@
         </w:tc>
         <w:tc>
           <w:tcPr>
-            <w:tcW w:w="2590" w:type="dxa"/>
+            <w:tcW w:w="1350" w:type="dxa"/>
           </w:tcPr>
           <w:p>
             <w:proofErr w:type="spellStart"/>
@@ -812,7 +812,7 @@
         </w:tc>
         <w:tc>
           <w:tcPr>
-            <w:tcW w:w="2590" w:type="dxa"/>
+            <w:tcW w:w="1620" w:type="dxa"/>
           </w:tcPr>
           <w:p>
             <w:proofErr w:type="spellStart"/>
@@ -833,7 +833,7 @@
         </w:tc>
         <w:tc>
           <w:tcPr>
-            <w:tcW w:w="2590" w:type="dxa"/>
+            <w:tcW w:w="1795" w:type="dxa"/>
           </w:tcPr>
           <w:p>
             <w:proofErr w:type="spellStart"/>
@@ -847,33 +847,92 @@
       <w:tr>
         <w:tc>
           <w:tcPr>
-            <w:tcW w:w="2590" w:type="dxa"/>
+            <w:tcW w:w="1255" w:type="dxa"/>
+          </w:tcPr>
+          <w:p>
+            <w:r>
+              <w:t>Logistic</w:t>
+            </w:r>
+          </w:p>
+        </w:tc>
+        <w:tc>
+          <w:tcPr>
+            <w:tcW w:w="6930" w:type="dxa"/>
+          </w:tcPr>
+          <w:p>
+            <w:proofErr w:type="spellStart"/>
+            <w:r>
+              <w:t>Xte_brand</w:t>
+            </w:r>
+            <w:proofErr w:type="spellEnd"/>
+            <w:r>
+              <w:t xml:space="preserve">, </w:t>
+            </w:r>
+            <w:proofErr w:type="spellStart"/>
+            <w:r>
+              <w:t>Xte_model</w:t>
+            </w:r>
+            <w:proofErr w:type="spellEnd"/>
+            <w:r>
+              <w:t xml:space="preserve">, </w:t>
+            </w:r>
+            <w:proofErr w:type="spellStart"/>
+            <w:r>
+              <w:t>Xte_app</w:t>
+            </w:r>
+            <w:proofErr w:type="spellEnd"/>
+            <w:r>
+              <w:t>, Xte_</w:t>
+            </w:r>
+            <w:proofErr w:type="gramStart"/>
+            <w:r>
+              <w:t>label,Xte</w:t>
+            </w:r>
+            <w:proofErr w:type="gramEnd"/>
+            <w:r>
+              <w:t>_tod,Xte_brand_top10, Xte_label_topbot10</w:t>
+            </w:r>
+            <w:bookmarkStart w:id="0" w:name="_GoBack"/>
+            <w:bookmarkEnd w:id="0"/>
+          </w:p>
+        </w:tc>
+        <w:tc>
+          <w:tcPr>
+            <w:tcW w:w="1350" w:type="dxa"/>
           </w:tcPr>
           <w:p/>
         </w:tc>
         <w:tc>
           <w:tcPr>
-            <w:tcW w:w="2590" w:type="dxa"/>
+            <w:tcW w:w="1620" w:type="dxa"/>
           </w:tcPr>
-          <w:p/>
+          <w:p>
+            <w:r>
+              <w:rPr>
+                <w:rFonts w:ascii="Arial" w:hAnsi="Arial" w:cs="Arial"/>
+                <w:sz w:val="21"/>
+                <w:szCs w:val="21"/>
+                <w:shd w:val="clear" w:color="auto" w:fill="FFFFFF"/>
+              </w:rPr>
+              <w:t>2.26614</w:t>
+            </w:r>
+          </w:p>
         </w:tc>
         <w:tc>
           <w:tcPr>
-            <w:tcW w:w="2590" w:type="dxa"/>
+            <w:tcW w:w="1795" w:type="dxa"/>
           </w:tcPr>
-          <w:p/>
-        </w:tc>
-        <w:tc>
-          <w:tcPr>
-            <w:tcW w:w="2590" w:type="dxa"/>
-          </w:tcPr>
-          <w:p/>
-        </w:tc>
-        <w:tc>
-          <w:tcPr>
-            <w:tcW w:w="2590" w:type="dxa"/>
-          </w:tcPr>
-          <w:p/>
+          <w:p>
+            <w:r>
+              <w:rPr>
+                <w:rFonts w:ascii="Arial" w:hAnsi="Arial" w:cs="Arial"/>
+                <w:sz w:val="21"/>
+                <w:szCs w:val="21"/>
+                <w:shd w:val="clear" w:color="auto" w:fill="FFFFFF"/>
+              </w:rPr>
+              <w:t>2.26411</w:t>
+            </w:r>
+          </w:p>
         </w:tc>
       </w:tr>
     </w:tbl>
@@ -882,10 +941,7 @@
     <w:p/>
     <w:p/>
     <w:p/>
-    <w:p>
-      <w:bookmarkStart w:id="0" w:name="_GoBack"/>
-      <w:bookmarkEnd w:id="0"/>
-    </w:p>
+    <w:p/>
     <w:p/>
     <w:p/>
     <w:p/>

</xml_diff>